<commit_message>
Implementation report. Some refactoring.
</commit_message>
<xml_diff>
--- a/TechReport/implementation.docx
+++ b/TechReport/implementation.docx
@@ -146,7 +146,6 @@
       <w:r>
         <w:rPr>
           <w:rFonts w:ascii="Times New Roman" w:hAnsi="Times New Roman" w:cs="Times New Roman"/>
-          <w:b/>
           <w:sz w:val="28"/>
           <w:szCs w:val="28"/>
         </w:rPr>
@@ -155,16 +154,14 @@
       <w:r>
         <w:rPr>
           <w:rFonts w:ascii="Times New Roman" w:hAnsi="Times New Roman" w:cs="Times New Roman"/>
-          <w:b/>
-          <w:sz w:val="28"/>
-          <w:szCs w:val="28"/>
-        </w:rPr>
-        <w:t xml:space="preserve"> </w:t>
-      </w:r>
-      <w:r>
-        <w:rPr>
-          <w:rFonts w:ascii="Times New Roman" w:hAnsi="Times New Roman" w:cs="Times New Roman"/>
-          <w:b/>
+          <w:sz w:val="28"/>
+          <w:szCs w:val="28"/>
+        </w:rPr>
+        <w:t xml:space="preserve"> </w:t>
+      </w:r>
+      <w:r>
+        <w:rPr>
+          <w:rFonts w:ascii="Times New Roman" w:hAnsi="Times New Roman" w:cs="Times New Roman"/>
           <w:sz w:val="28"/>
           <w:szCs w:val="28"/>
         </w:rPr>
@@ -173,7 +170,6 @@
       <w:r>
         <w:rPr>
           <w:rFonts w:ascii="Times New Roman" w:hAnsi="Times New Roman" w:cs="Times New Roman"/>
-          <w:b/>
           <w:sz w:val="28"/>
           <w:szCs w:val="28"/>
         </w:rPr>
@@ -1910,24 +1906,30 @@
       <w:pPr>
         <w:rPr>
           <w:rFonts w:ascii="Times New Roman" w:hAnsi="Times New Roman" w:cs="Times New Roman"/>
+          <w:sz w:val="28"/>
+          <w:szCs w:val="28"/>
+        </w:rPr>
+      </w:pPr>
+      <w:r>
+        <w:rPr>
+          <w:rFonts w:ascii="Times New Roman" w:hAnsi="Times New Roman" w:cs="Times New Roman"/>
           <w:b/>
           <w:sz w:val="28"/>
           <w:szCs w:val="28"/>
         </w:rPr>
-      </w:pPr>
-      <w:r>
-        <w:rPr>
-          <w:rFonts w:ascii="Times New Roman" w:hAnsi="Times New Roman" w:cs="Times New Roman"/>
-          <w:b/>
-          <w:sz w:val="28"/>
-          <w:szCs w:val="28"/>
-        </w:rPr>
-        <w:t xml:space="preserve">4.2 Описание </w:t>
-      </w:r>
-      <w:r>
-        <w:rPr>
-          <w:rFonts w:ascii="Times New Roman" w:hAnsi="Times New Roman" w:cs="Times New Roman"/>
-          <w:b/>
+        <w:t xml:space="preserve">4.2 </w:t>
+      </w:r>
+      <w:r>
+        <w:rPr>
+          <w:rFonts w:ascii="Times New Roman" w:hAnsi="Times New Roman" w:cs="Times New Roman"/>
+          <w:sz w:val="28"/>
+          <w:szCs w:val="28"/>
+        </w:rPr>
+        <w:t xml:space="preserve">Описание </w:t>
+      </w:r>
+      <w:r>
+        <w:rPr>
+          <w:rFonts w:ascii="Times New Roman" w:hAnsi="Times New Roman" w:cs="Times New Roman"/>
           <w:sz w:val="28"/>
           <w:szCs w:val="28"/>
         </w:rPr>
@@ -1936,7 +1938,6 @@
       <w:r>
         <w:rPr>
           <w:rFonts w:ascii="Times New Roman" w:hAnsi="Times New Roman" w:cs="Times New Roman"/>
-          <w:b/>
           <w:sz w:val="28"/>
           <w:szCs w:val="28"/>
         </w:rPr>
@@ -1945,7 +1946,6 @@
       <w:r>
         <w:rPr>
           <w:rFonts w:ascii="Times New Roman" w:hAnsi="Times New Roman" w:cs="Times New Roman"/>
-          <w:b/>
           <w:sz w:val="28"/>
           <w:szCs w:val="28"/>
         </w:rPr>
@@ -2176,7 +2176,15 @@
           <w:sz w:val="28"/>
           <w:szCs w:val="28"/>
         </w:rPr>
-        <w:t>Компонент синтеза панорамы</w:t>
+        <w:t>Компонент синтез</w:t>
+      </w:r>
+      <w:r>
+        <w:rPr>
+          <w:rFonts w:ascii="Times New Roman" w:hAnsi="Times New Roman" w:cs="Times New Roman"/>
+          <w:sz w:val="28"/>
+          <w:szCs w:val="28"/>
+        </w:rPr>
+        <w:t>а панорамы</w:t>
       </w:r>
     </w:p>
     <w:p>
@@ -2206,7 +2214,32 @@
           <w:sz w:val="28"/>
           <w:szCs w:val="28"/>
         </w:rPr>
-        <w:t>Компонент отвечает за реализацию главной функции программы – синтез панорамы как цельного представления множества изображений. Следовательно, входные данные – изображения в общем представлении (пути к файлам, объекты стандартных классов), выходные – одно изображение, также в общепонятном представлении.</w:t>
+        <w:t xml:space="preserve">Компонент </w:t>
+      </w:r>
+      <w:r>
+        <w:rPr>
+          <w:rFonts w:ascii="Times New Roman" w:hAnsi="Times New Roman" w:cs="Times New Roman"/>
+          <w:sz w:val="28"/>
+          <w:szCs w:val="28"/>
+          <w:lang w:val="en-US"/>
+        </w:rPr>
+        <w:t>Panoramas</w:t>
+      </w:r>
+      <w:r>
+        <w:rPr>
+          <w:rFonts w:ascii="Times New Roman" w:hAnsi="Times New Roman" w:cs="Times New Roman"/>
+          <w:sz w:val="28"/>
+          <w:szCs w:val="28"/>
+        </w:rPr>
+        <w:t xml:space="preserve"> </w:t>
+      </w:r>
+      <w:r>
+        <w:rPr>
+          <w:rFonts w:ascii="Times New Roman" w:hAnsi="Times New Roman" w:cs="Times New Roman"/>
+          <w:sz w:val="28"/>
+          <w:szCs w:val="28"/>
+        </w:rPr>
+        <w:t>отвечает за реализацию главной функции программы – синтез панорамы как цельного представления множества изображений. Следовательно, входные данные – изображения в общем представлении (пути к файлам, объекты стандартных классов), выходные – одно изображение, также в общепонятном представлении.</w:t>
       </w:r>
       <w:r>
         <w:rPr>
@@ -2215,14 +2248,6 @@
           <w:szCs w:val="28"/>
         </w:rPr>
         <w:t xml:space="preserve"> Также необходим элемент управления, с помощью которого приложению (и пользователю) будет доступен просмотр и изменение настроек генерации результата.</w:t>
-      </w:r>
-      <w:r>
-        <w:rPr>
-          <w:rFonts w:ascii="Times New Roman" w:hAnsi="Times New Roman" w:cs="Times New Roman"/>
-          <w:sz w:val="28"/>
-          <w:szCs w:val="28"/>
-        </w:rPr>
-        <w:t xml:space="preserve"> </w:t>
       </w:r>
     </w:p>
     <w:p>
@@ -2331,35 +2356,1165 @@
           <w:sz w:val="28"/>
           <w:szCs w:val="28"/>
         </w:rPr>
-        <w:t xml:space="preserve"> Оба конструктора принимают списки неограниченной длины, однако не меньшей 2. </w:t>
-      </w:r>
-      <w:r>
-        <w:rPr>
-          <w:rFonts w:ascii="Times New Roman" w:hAnsi="Times New Roman" w:cs="Times New Roman"/>
-          <w:sz w:val="28"/>
-          <w:szCs w:val="28"/>
-        </w:rPr>
-        <w:t>Генерация панорамы из одного изображения не имеет смысла, так как оно уже</w:t>
-      </w:r>
-      <w:bookmarkStart w:id="0" w:name="_GoBack"/>
-      <w:bookmarkEnd w:id="0"/>
-      <w:r>
-        <w:rPr>
-          <w:rFonts w:ascii="Times New Roman" w:hAnsi="Times New Roman" w:cs="Times New Roman"/>
-          <w:sz w:val="28"/>
-          <w:szCs w:val="28"/>
-        </w:rPr>
-        <w:t xml:space="preserve"> несет в себе всю доступную информацию.</w:t>
+        <w:t xml:space="preserve"> </w:t>
+      </w:r>
+      <w:r>
+        <w:rPr>
+          <w:rFonts w:ascii="Times New Roman" w:hAnsi="Times New Roman" w:cs="Times New Roman"/>
+          <w:sz w:val="28"/>
+          <w:szCs w:val="28"/>
+        </w:rPr>
+        <w:t xml:space="preserve">Члены класса </w:t>
+      </w:r>
+      <w:r>
+        <w:rPr>
+          <w:rFonts w:ascii="Times New Roman" w:hAnsi="Times New Roman" w:cs="Times New Roman"/>
+          <w:sz w:val="28"/>
+          <w:szCs w:val="28"/>
+          <w:lang w:val="en-US"/>
+        </w:rPr>
+        <w:t>Stitcher</w:t>
+      </w:r>
+      <w:r>
+        <w:rPr>
+          <w:rFonts w:ascii="Times New Roman" w:hAnsi="Times New Roman" w:cs="Times New Roman"/>
+          <w:sz w:val="28"/>
+          <w:szCs w:val="28"/>
+        </w:rPr>
+        <w:t>:</w:t>
       </w:r>
     </w:p>
     <w:p>
       <w:pPr>
+        <w:ind w:firstLine="720"/>
+        <w:jc w:val="both"/>
         <w:rPr>
           <w:rFonts w:ascii="Times New Roman" w:hAnsi="Times New Roman" w:cs="Times New Roman"/>
           <w:sz w:val="28"/>
           <w:szCs w:val="28"/>
         </w:rPr>
       </w:pPr>
+      <w:r>
+        <w:rPr>
+          <w:rFonts w:ascii="Times New Roman" w:hAnsi="Times New Roman" w:cs="Times New Roman"/>
+          <w:sz w:val="28"/>
+          <w:szCs w:val="28"/>
+        </w:rPr>
+        <w:t xml:space="preserve">- Конструкторы. </w:t>
+      </w:r>
+      <w:r>
+        <w:rPr>
+          <w:rFonts w:ascii="Times New Roman" w:hAnsi="Times New Roman" w:cs="Times New Roman"/>
+          <w:sz w:val="28"/>
+          <w:szCs w:val="28"/>
+        </w:rPr>
+        <w:t xml:space="preserve">Оба конструктора принимают списки неограниченной длины, однако не меньшей 2. </w:t>
+      </w:r>
+      <w:r>
+        <w:rPr>
+          <w:rFonts w:ascii="Times New Roman" w:hAnsi="Times New Roman" w:cs="Times New Roman"/>
+          <w:sz w:val="28"/>
+          <w:szCs w:val="28"/>
+        </w:rPr>
+        <w:t>Генерация панорамы из одного изображения не имеет смысла, так как оно уже несет в себе всю доступную информацию.</w:t>
+      </w:r>
+      <w:r>
+        <w:rPr>
+          <w:rFonts w:ascii="Times New Roman" w:hAnsi="Times New Roman" w:cs="Times New Roman"/>
+          <w:sz w:val="28"/>
+          <w:szCs w:val="28"/>
+        </w:rPr>
+        <w:t xml:space="preserve"> </w:t>
+      </w:r>
+      <w:r>
+        <w:rPr>
+          <w:rFonts w:ascii="Times New Roman" w:hAnsi="Times New Roman" w:cs="Times New Roman"/>
+          <w:sz w:val="28"/>
+          <w:szCs w:val="28"/>
+        </w:rPr>
+        <w:t xml:space="preserve">В алгоритме работы программы (подраздел 3.3.1) в процессе синтеза панорамы были определены два четких этапа – анализ сегментов и собственно генерация результата. Вынесение процедуры анализа в интерфейс класса </w:t>
+      </w:r>
+      <w:r>
+        <w:rPr>
+          <w:rFonts w:ascii="Times New Roman" w:hAnsi="Times New Roman" w:cs="Times New Roman"/>
+          <w:sz w:val="28"/>
+          <w:szCs w:val="28"/>
+          <w:lang w:val="en-US"/>
+        </w:rPr>
+        <w:t>Stitcher</w:t>
+      </w:r>
+      <w:r>
+        <w:rPr>
+          <w:rFonts w:ascii="Times New Roman" w:hAnsi="Times New Roman" w:cs="Times New Roman"/>
+          <w:sz w:val="28"/>
+          <w:szCs w:val="28"/>
+        </w:rPr>
+        <w:t xml:space="preserve"> </w:t>
+      </w:r>
+      <w:r>
+        <w:rPr>
+          <w:rFonts w:ascii="Times New Roman" w:hAnsi="Times New Roman" w:cs="Times New Roman"/>
+          <w:sz w:val="28"/>
+          <w:szCs w:val="28"/>
+        </w:rPr>
+        <w:t xml:space="preserve">усложнило бы его, т.к. назначение и значение метода, его необходимость для последующего вызова </w:t>
+      </w:r>
+      <w:r>
+        <w:rPr>
+          <w:rFonts w:ascii="Times New Roman" w:hAnsi="Times New Roman" w:cs="Times New Roman"/>
+          <w:sz w:val="28"/>
+          <w:szCs w:val="28"/>
+          <w:lang w:val="en-US"/>
+        </w:rPr>
+        <w:t>StitchAll</w:t>
+      </w:r>
+      <w:r>
+        <w:rPr>
+          <w:rFonts w:ascii="Times New Roman" w:hAnsi="Times New Roman" w:cs="Times New Roman"/>
+          <w:sz w:val="28"/>
+          <w:szCs w:val="28"/>
+        </w:rPr>
+        <w:t xml:space="preserve">, </w:t>
+      </w:r>
+      <w:r>
+        <w:rPr>
+          <w:rFonts w:ascii="Times New Roman" w:hAnsi="Times New Roman" w:cs="Times New Roman"/>
+          <w:sz w:val="28"/>
+          <w:szCs w:val="28"/>
+        </w:rPr>
+        <w:t xml:space="preserve">являются неочевидными. Выполнение анализа в методе </w:t>
+      </w:r>
+      <w:r>
+        <w:rPr>
+          <w:rFonts w:ascii="Times New Roman" w:hAnsi="Times New Roman" w:cs="Times New Roman"/>
+          <w:sz w:val="28"/>
+          <w:szCs w:val="28"/>
+          <w:lang w:val="en-US"/>
+        </w:rPr>
+        <w:t>StitchAll</w:t>
+      </w:r>
+      <w:r>
+        <w:rPr>
+          <w:rFonts w:ascii="Times New Roman" w:hAnsi="Times New Roman" w:cs="Times New Roman"/>
+          <w:sz w:val="28"/>
+          <w:szCs w:val="28"/>
+        </w:rPr>
+        <w:t xml:space="preserve"> </w:t>
+      </w:r>
+      <w:r>
+        <w:rPr>
+          <w:rFonts w:ascii="Times New Roman" w:hAnsi="Times New Roman" w:cs="Times New Roman"/>
+          <w:sz w:val="28"/>
+          <w:szCs w:val="28"/>
+        </w:rPr>
+        <w:t xml:space="preserve">противоречит алгоритму работы программы и концентрирует временные затраты в вызове одного метода. Поэтому решено выполнять анализ сразу при инициализации объекта </w:t>
+      </w:r>
+      <w:r>
+        <w:rPr>
+          <w:rFonts w:ascii="Times New Roman" w:hAnsi="Times New Roman" w:cs="Times New Roman"/>
+          <w:sz w:val="28"/>
+          <w:szCs w:val="28"/>
+          <w:lang w:val="en-US"/>
+        </w:rPr>
+        <w:t>Stitcher</w:t>
+      </w:r>
+      <w:r>
+        <w:rPr>
+          <w:rFonts w:ascii="Times New Roman" w:hAnsi="Times New Roman" w:cs="Times New Roman"/>
+          <w:sz w:val="28"/>
+          <w:szCs w:val="28"/>
+        </w:rPr>
+        <w:t xml:space="preserve"> </w:t>
+      </w:r>
+      <w:r>
+        <w:rPr>
+          <w:rFonts w:ascii="Times New Roman" w:hAnsi="Times New Roman" w:cs="Times New Roman"/>
+          <w:sz w:val="28"/>
+          <w:szCs w:val="28"/>
+        </w:rPr>
+        <w:t>и получении им исходных изображений.</w:t>
+      </w:r>
+    </w:p>
+    <w:p>
+      <w:pPr>
+        <w:ind w:firstLine="720"/>
+        <w:jc w:val="both"/>
+        <w:rPr>
+          <w:rFonts w:ascii="Times New Roman" w:hAnsi="Times New Roman" w:cs="Times New Roman"/>
+          <w:sz w:val="28"/>
+          <w:szCs w:val="28"/>
+        </w:rPr>
+      </w:pPr>
+    </w:p>
+    <w:p>
+      <w:pPr>
+        <w:ind w:firstLine="720"/>
+        <w:jc w:val="both"/>
+        <w:rPr>
+          <w:rFonts w:ascii="Times New Roman" w:hAnsi="Times New Roman" w:cs="Times New Roman"/>
+          <w:sz w:val="28"/>
+          <w:szCs w:val="28"/>
+        </w:rPr>
+      </w:pPr>
+      <w:r>
+        <w:rPr>
+          <w:rFonts w:ascii="Times New Roman" w:hAnsi="Times New Roman" w:cs="Times New Roman"/>
+          <w:sz w:val="28"/>
+          <w:szCs w:val="28"/>
+        </w:rPr>
+        <w:t xml:space="preserve">- </w:t>
+      </w:r>
+      <w:r>
+        <w:rPr>
+          <w:rFonts w:ascii="Times New Roman" w:hAnsi="Times New Roman" w:cs="Times New Roman"/>
+          <w:sz w:val="28"/>
+          <w:szCs w:val="28"/>
+        </w:rPr>
+        <w:t xml:space="preserve">Метод </w:t>
+      </w:r>
+      <w:r>
+        <w:rPr>
+          <w:rFonts w:ascii="Times New Roman" w:hAnsi="Times New Roman" w:cs="Times New Roman"/>
+          <w:sz w:val="28"/>
+          <w:szCs w:val="28"/>
+          <w:lang w:val="en-US"/>
+        </w:rPr>
+        <w:t>StitchAll</w:t>
+      </w:r>
+      <w:r>
+        <w:rPr>
+          <w:rFonts w:ascii="Times New Roman" w:hAnsi="Times New Roman" w:cs="Times New Roman"/>
+          <w:sz w:val="28"/>
+          <w:szCs w:val="28"/>
+        </w:rPr>
+        <w:t xml:space="preserve"> </w:t>
+      </w:r>
+      <w:r>
+        <w:rPr>
+          <w:rFonts w:ascii="Times New Roman" w:hAnsi="Times New Roman" w:cs="Times New Roman"/>
+          <w:sz w:val="28"/>
+          <w:szCs w:val="28"/>
+        </w:rPr>
+        <w:t>выполняет г</w:t>
+      </w:r>
+      <w:r>
+        <w:rPr>
+          <w:rFonts w:ascii="Times New Roman" w:hAnsi="Times New Roman" w:cs="Times New Roman"/>
+          <w:sz w:val="28"/>
+          <w:szCs w:val="28"/>
+        </w:rPr>
+        <w:t>енераци</w:t>
+      </w:r>
+      <w:r>
+        <w:rPr>
+          <w:rFonts w:ascii="Times New Roman" w:hAnsi="Times New Roman" w:cs="Times New Roman"/>
+          <w:sz w:val="28"/>
+          <w:szCs w:val="28"/>
+        </w:rPr>
+        <w:t xml:space="preserve">ю панорамы. Метод не принимает </w:t>
+      </w:r>
+      <w:r>
+        <w:rPr>
+          <w:rFonts w:ascii="Times New Roman" w:hAnsi="Times New Roman" w:cs="Times New Roman"/>
+          <w:sz w:val="28"/>
+          <w:szCs w:val="28"/>
+        </w:rPr>
+        <w:t>аргументов</w:t>
+      </w:r>
+      <w:r>
+        <w:rPr>
+          <w:rFonts w:ascii="Times New Roman" w:hAnsi="Times New Roman" w:cs="Times New Roman"/>
+          <w:sz w:val="28"/>
+          <w:szCs w:val="28"/>
+        </w:rPr>
+        <w:t>, в</w:t>
+      </w:r>
+      <w:r>
+        <w:rPr>
+          <w:rFonts w:ascii="Times New Roman" w:hAnsi="Times New Roman" w:cs="Times New Roman"/>
+          <w:sz w:val="28"/>
+          <w:szCs w:val="28"/>
+        </w:rPr>
+        <w:t>о</w:t>
+      </w:r>
+      <w:r>
+        <w:rPr>
+          <w:rFonts w:ascii="Times New Roman" w:hAnsi="Times New Roman" w:cs="Times New Roman"/>
+          <w:sz w:val="28"/>
+          <w:szCs w:val="28"/>
+        </w:rPr>
+        <w:t>звращает панор</w:t>
+      </w:r>
+      <w:r>
+        <w:rPr>
+          <w:rFonts w:ascii="Times New Roman" w:hAnsi="Times New Roman" w:cs="Times New Roman"/>
+          <w:sz w:val="28"/>
+          <w:szCs w:val="28"/>
+        </w:rPr>
+        <w:t>а</w:t>
+      </w:r>
+      <w:r>
+        <w:rPr>
+          <w:rFonts w:ascii="Times New Roman" w:hAnsi="Times New Roman" w:cs="Times New Roman"/>
+          <w:sz w:val="28"/>
+          <w:szCs w:val="28"/>
+        </w:rPr>
+        <w:t>му в самом общем представлении,</w:t>
+      </w:r>
+      <w:r>
+        <w:rPr>
+          <w:rFonts w:ascii="Times New Roman" w:hAnsi="Times New Roman" w:cs="Times New Roman"/>
+          <w:sz w:val="28"/>
+          <w:szCs w:val="28"/>
+        </w:rPr>
+        <w:t xml:space="preserve"> в виде объекта </w:t>
+      </w:r>
+      <w:r>
+        <w:rPr>
+          <w:rFonts w:ascii="Times New Roman" w:hAnsi="Times New Roman" w:cs="Times New Roman"/>
+          <w:sz w:val="28"/>
+          <w:szCs w:val="28"/>
+          <w:lang w:val="en-US"/>
+        </w:rPr>
+        <w:t>Bitmap</w:t>
+      </w:r>
+      <w:r>
+        <w:rPr>
+          <w:rFonts w:ascii="Times New Roman" w:hAnsi="Times New Roman" w:cs="Times New Roman"/>
+          <w:sz w:val="28"/>
+          <w:szCs w:val="28"/>
+        </w:rPr>
+        <w:t xml:space="preserve">. </w:t>
+      </w:r>
+    </w:p>
+    <w:p>
+      <w:pPr>
+        <w:jc w:val="both"/>
+        <w:rPr>
+          <w:rFonts w:ascii="Times New Roman" w:hAnsi="Times New Roman" w:cs="Times New Roman"/>
+          <w:sz w:val="28"/>
+          <w:szCs w:val="28"/>
+        </w:rPr>
+      </w:pPr>
+      <w:r>
+        <w:rPr>
+          <w:rFonts w:ascii="Times New Roman" w:hAnsi="Times New Roman" w:cs="Times New Roman"/>
+          <w:sz w:val="28"/>
+          <w:szCs w:val="28"/>
+        </w:rPr>
+        <w:t xml:space="preserve">- Метод </w:t>
+      </w:r>
+      <w:r>
+        <w:rPr>
+          <w:rFonts w:ascii="Times New Roman" w:hAnsi="Times New Roman" w:cs="Times New Roman"/>
+          <w:sz w:val="28"/>
+          <w:szCs w:val="28"/>
+          <w:lang w:val="en-US"/>
+        </w:rPr>
+        <w:t>MatchBetween</w:t>
+      </w:r>
+      <w:r>
+        <w:rPr>
+          <w:rFonts w:ascii="Times New Roman" w:hAnsi="Times New Roman" w:cs="Times New Roman"/>
+          <w:sz w:val="28"/>
+          <w:szCs w:val="28"/>
+        </w:rPr>
+        <w:t xml:space="preserve"> </w:t>
+      </w:r>
+      <w:r>
+        <w:rPr>
+          <w:rFonts w:ascii="Times New Roman" w:hAnsi="Times New Roman" w:cs="Times New Roman"/>
+          <w:sz w:val="28"/>
+          <w:szCs w:val="28"/>
+        </w:rPr>
+        <w:t>обеспечивает доступ к результатам анализа исходных изображений.</w:t>
+      </w:r>
+      <w:r>
+        <w:rPr>
+          <w:rFonts w:ascii="Times New Roman" w:hAnsi="Times New Roman" w:cs="Times New Roman"/>
+          <w:sz w:val="28"/>
+          <w:szCs w:val="28"/>
+        </w:rPr>
+        <w:t xml:space="preserve"> </w:t>
+      </w:r>
+      <w:r>
+        <w:rPr>
+          <w:rFonts w:ascii="Times New Roman" w:hAnsi="Times New Roman" w:cs="Times New Roman"/>
+          <w:sz w:val="28"/>
+          <w:szCs w:val="28"/>
+        </w:rPr>
+        <w:t>Он принимает два имени файла и возвращает</w:t>
+      </w:r>
+      <w:r>
+        <w:rPr>
+          <w:rFonts w:ascii="Times New Roman" w:hAnsi="Times New Roman" w:cs="Times New Roman"/>
+          <w:sz w:val="28"/>
+          <w:szCs w:val="28"/>
+        </w:rPr>
+        <w:t xml:space="preserve"> экземпляр реализации специального открытого интерфейса </w:t>
+      </w:r>
+      <w:r>
+        <w:rPr>
+          <w:rFonts w:ascii="Times New Roman" w:hAnsi="Times New Roman" w:cs="Times New Roman"/>
+          <w:sz w:val="28"/>
+          <w:szCs w:val="28"/>
+          <w:lang w:val="en-US"/>
+        </w:rPr>
+        <w:t>IImagesMatch</w:t>
+      </w:r>
+      <w:r>
+        <w:rPr>
+          <w:rFonts w:ascii="Times New Roman" w:hAnsi="Times New Roman" w:cs="Times New Roman"/>
+          <w:sz w:val="28"/>
+          <w:szCs w:val="28"/>
+        </w:rPr>
+        <w:t>. При иници</w:t>
+      </w:r>
+      <w:r>
+        <w:rPr>
+          <w:rFonts w:ascii="Times New Roman" w:hAnsi="Times New Roman" w:cs="Times New Roman"/>
+          <w:sz w:val="28"/>
+          <w:szCs w:val="28"/>
+        </w:rPr>
+        <w:t>ализации объект</w:t>
+      </w:r>
+      <w:r>
+        <w:rPr>
+          <w:rFonts w:ascii="Times New Roman" w:hAnsi="Times New Roman" w:cs="Times New Roman"/>
+          <w:sz w:val="28"/>
+          <w:szCs w:val="28"/>
+        </w:rPr>
+        <w:t xml:space="preserve"> класса </w:t>
+      </w:r>
+      <w:r>
+        <w:rPr>
+          <w:rFonts w:ascii="Times New Roman" w:hAnsi="Times New Roman" w:cs="Times New Roman"/>
+          <w:sz w:val="28"/>
+          <w:szCs w:val="28"/>
+          <w:lang w:val="en-US"/>
+        </w:rPr>
+        <w:t>Stitcher</w:t>
+      </w:r>
+      <w:r>
+        <w:rPr>
+          <w:rFonts w:ascii="Times New Roman" w:hAnsi="Times New Roman" w:cs="Times New Roman"/>
+          <w:sz w:val="28"/>
+          <w:szCs w:val="28"/>
+        </w:rPr>
+        <w:t xml:space="preserve"> </w:t>
+      </w:r>
+      <w:r>
+        <w:rPr>
+          <w:rFonts w:ascii="Times New Roman" w:hAnsi="Times New Roman" w:cs="Times New Roman"/>
+          <w:sz w:val="28"/>
+          <w:szCs w:val="28"/>
+        </w:rPr>
+        <w:t>получает имена файлов всех исходных изображений и, следовательно, может в дал</w:t>
+      </w:r>
+      <w:r>
+        <w:rPr>
+          <w:rFonts w:ascii="Times New Roman" w:hAnsi="Times New Roman" w:cs="Times New Roman"/>
+          <w:sz w:val="28"/>
+          <w:szCs w:val="28"/>
+        </w:rPr>
+        <w:t xml:space="preserve">ьнейшем идентифицировать их. </w:t>
+      </w:r>
+      <w:r>
+        <w:rPr>
+          <w:rFonts w:ascii="Times New Roman" w:hAnsi="Times New Roman" w:cs="Times New Roman"/>
+          <w:sz w:val="28"/>
+          <w:szCs w:val="28"/>
+          <w:lang w:val="en-US"/>
+        </w:rPr>
+        <w:t>MatchBetween</w:t>
+      </w:r>
+      <w:r>
+        <w:rPr>
+          <w:rFonts w:ascii="Times New Roman" w:hAnsi="Times New Roman" w:cs="Times New Roman"/>
+          <w:sz w:val="28"/>
+          <w:szCs w:val="28"/>
+        </w:rPr>
+        <w:t xml:space="preserve"> </w:t>
+      </w:r>
+      <w:r>
+        <w:rPr>
+          <w:rFonts w:ascii="Times New Roman" w:hAnsi="Times New Roman" w:cs="Times New Roman"/>
+          <w:sz w:val="28"/>
+          <w:szCs w:val="28"/>
+        </w:rPr>
+        <w:t>осуществляет</w:t>
+      </w:r>
+      <w:r>
+        <w:rPr>
+          <w:rFonts w:ascii="Times New Roman" w:hAnsi="Times New Roman" w:cs="Times New Roman"/>
+          <w:sz w:val="28"/>
+          <w:szCs w:val="28"/>
+        </w:rPr>
+        <w:t xml:space="preserve"> поиск полученной в результате анализа связи </w:t>
+      </w:r>
+      <w:r>
+        <w:rPr>
+          <w:rFonts w:ascii="Times New Roman" w:hAnsi="Times New Roman" w:cs="Times New Roman"/>
+          <w:sz w:val="28"/>
+          <w:szCs w:val="28"/>
+        </w:rPr>
+        <w:t>между указанными изображениями.</w:t>
+      </w:r>
+    </w:p>
+    <w:p>
+      <w:pPr>
+        <w:jc w:val="both"/>
+        <w:rPr>
+          <w:rFonts w:ascii="Times New Roman" w:hAnsi="Times New Roman" w:cs="Times New Roman"/>
+          <w:sz w:val="28"/>
+          <w:szCs w:val="28"/>
+        </w:rPr>
+      </w:pPr>
+      <w:r>
+        <w:rPr>
+          <w:rFonts w:ascii="Times New Roman" w:hAnsi="Times New Roman" w:cs="Times New Roman"/>
+          <w:sz w:val="28"/>
+          <w:szCs w:val="28"/>
+        </w:rPr>
+        <w:t>И</w:t>
+      </w:r>
+      <w:r>
+        <w:rPr>
+          <w:rFonts w:ascii="Times New Roman" w:hAnsi="Times New Roman" w:cs="Times New Roman"/>
+          <w:sz w:val="28"/>
+          <w:szCs w:val="28"/>
+        </w:rPr>
+        <w:t xml:space="preserve">нтерфейс </w:t>
+      </w:r>
+      <w:r>
+        <w:rPr>
+          <w:rFonts w:ascii="Times New Roman" w:hAnsi="Times New Roman" w:cs="Times New Roman"/>
+          <w:sz w:val="28"/>
+          <w:szCs w:val="28"/>
+          <w:lang w:val="en-US"/>
+        </w:rPr>
+        <w:t>IImagesMatch</w:t>
+      </w:r>
+      <w:r>
+        <w:rPr>
+          <w:rFonts w:ascii="Times New Roman" w:hAnsi="Times New Roman" w:cs="Times New Roman"/>
+          <w:sz w:val="28"/>
+          <w:szCs w:val="28"/>
+        </w:rPr>
+        <w:t xml:space="preserve"> </w:t>
+      </w:r>
+      <w:r>
+        <w:rPr>
+          <w:rFonts w:ascii="Times New Roman" w:hAnsi="Times New Roman" w:cs="Times New Roman"/>
+          <w:sz w:val="28"/>
+          <w:szCs w:val="28"/>
+        </w:rPr>
+        <w:t xml:space="preserve">определяет, какими параметрами генерации может управлять пользователь. Он должен обеспечивать минимальный необходимый поток информации, не нарушающий правил изоляции компонента </w:t>
+      </w:r>
+      <w:r>
+        <w:rPr>
+          <w:rFonts w:ascii="Times New Roman" w:hAnsi="Times New Roman" w:cs="Times New Roman"/>
+          <w:sz w:val="28"/>
+          <w:szCs w:val="28"/>
+          <w:lang w:val="en-US"/>
+        </w:rPr>
+        <w:t>Panoramas</w:t>
+      </w:r>
+      <w:r>
+        <w:rPr>
+          <w:rFonts w:ascii="Times New Roman" w:hAnsi="Times New Roman" w:cs="Times New Roman"/>
+          <w:sz w:val="28"/>
+          <w:szCs w:val="28"/>
+        </w:rPr>
+        <w:t>.</w:t>
+      </w:r>
+      <w:r>
+        <w:rPr>
+          <w:rFonts w:ascii="Times New Roman" w:hAnsi="Times New Roman" w:cs="Times New Roman"/>
+          <w:sz w:val="28"/>
+          <w:szCs w:val="28"/>
+        </w:rPr>
+        <w:t xml:space="preserve"> </w:t>
+      </w:r>
+      <w:r>
+        <w:rPr>
+          <w:rFonts w:ascii="Times New Roman" w:hAnsi="Times New Roman" w:cs="Times New Roman"/>
+          <w:sz w:val="28"/>
+          <w:szCs w:val="28"/>
+        </w:rPr>
+        <w:t>Члены интерфейса:</w:t>
+      </w:r>
+    </w:p>
+    <w:p>
+      <w:pPr>
+        <w:jc w:val="both"/>
+        <w:rPr>
+          <w:rFonts w:ascii="Times New Roman" w:hAnsi="Times New Roman" w:cs="Times New Roman"/>
+          <w:sz w:val="28"/>
+          <w:szCs w:val="28"/>
+        </w:rPr>
+      </w:pPr>
+      <w:r>
+        <w:rPr>
+          <w:rFonts w:ascii="Times New Roman" w:hAnsi="Times New Roman" w:cs="Times New Roman"/>
+          <w:sz w:val="28"/>
+          <w:szCs w:val="28"/>
+        </w:rPr>
+        <w:t xml:space="preserve">- Метод </w:t>
+      </w:r>
+      <w:r>
+        <w:rPr>
+          <w:rFonts w:ascii="Times New Roman" w:hAnsi="Times New Roman" w:cs="Times New Roman"/>
+          <w:sz w:val="28"/>
+          <w:szCs w:val="28"/>
+          <w:lang w:val="en-US"/>
+        </w:rPr>
+        <w:t>ToImage</w:t>
+      </w:r>
+      <w:r>
+        <w:rPr>
+          <w:rFonts w:ascii="Times New Roman" w:hAnsi="Times New Roman" w:cs="Times New Roman"/>
+          <w:sz w:val="28"/>
+          <w:szCs w:val="28"/>
+        </w:rPr>
+        <w:t xml:space="preserve">. </w:t>
+      </w:r>
+      <w:r>
+        <w:rPr>
+          <w:rFonts w:ascii="Times New Roman" w:hAnsi="Times New Roman" w:cs="Times New Roman"/>
+          <w:sz w:val="28"/>
+          <w:szCs w:val="28"/>
+        </w:rPr>
+        <w:t>Первоочередным способом отображения информации и связи между сегментами панорамы решено использовать графическое представление. Оно позволяет ограничить количество доступных параметров и одновременно представить их совокупно в наглядном виде. Ввиду специфики используемых методов анализа сегментов, предполагается, что изображен</w:t>
+      </w:r>
+      <w:r>
+        <w:rPr>
+          <w:rFonts w:ascii="Times New Roman" w:hAnsi="Times New Roman" w:cs="Times New Roman"/>
+          <w:sz w:val="28"/>
+          <w:szCs w:val="28"/>
+        </w:rPr>
+        <w:t>ие будет содержать информацию об особых точках и связях между ними.</w:t>
+      </w:r>
+    </w:p>
+    <w:p>
+      <w:pPr>
+        <w:jc w:val="both"/>
+        <w:rPr>
+          <w:rFonts w:ascii="Times New Roman" w:hAnsi="Times New Roman" w:cs="Times New Roman"/>
+          <w:sz w:val="28"/>
+          <w:szCs w:val="28"/>
+        </w:rPr>
+      </w:pPr>
+      <w:r>
+        <w:rPr>
+          <w:rFonts w:ascii="Times New Roman" w:hAnsi="Times New Roman" w:cs="Times New Roman"/>
+          <w:sz w:val="28"/>
+          <w:szCs w:val="28"/>
+        </w:rPr>
+        <w:t xml:space="preserve">- </w:t>
+      </w:r>
+      <w:r>
+        <w:rPr>
+          <w:rFonts w:ascii="Times New Roman" w:hAnsi="Times New Roman" w:cs="Times New Roman"/>
+          <w:sz w:val="28"/>
+          <w:szCs w:val="28"/>
+        </w:rPr>
+        <w:t xml:space="preserve">Свойство </w:t>
+      </w:r>
+      <w:r>
+        <w:rPr>
+          <w:rFonts w:ascii="Times New Roman" w:hAnsi="Times New Roman" w:cs="Times New Roman"/>
+          <w:sz w:val="28"/>
+          <w:szCs w:val="28"/>
+          <w:lang w:val="en-US"/>
+        </w:rPr>
+        <w:t>CurrentPercent</w:t>
+      </w:r>
+      <w:r>
+        <w:rPr>
+          <w:rFonts w:ascii="Times New Roman" w:hAnsi="Times New Roman" w:cs="Times New Roman"/>
+          <w:sz w:val="28"/>
+          <w:szCs w:val="28"/>
+        </w:rPr>
+        <w:t>.</w:t>
+      </w:r>
+      <w:r>
+        <w:rPr>
+          <w:rFonts w:ascii="Times New Roman" w:hAnsi="Times New Roman" w:cs="Times New Roman"/>
+          <w:sz w:val="28"/>
+          <w:szCs w:val="28"/>
+        </w:rPr>
+        <w:t xml:space="preserve"> </w:t>
+      </w:r>
+      <w:r>
+        <w:rPr>
+          <w:rFonts w:ascii="Times New Roman" w:hAnsi="Times New Roman" w:cs="Times New Roman"/>
+          <w:sz w:val="28"/>
+          <w:szCs w:val="28"/>
+        </w:rPr>
+        <w:t>О</w:t>
+      </w:r>
+      <w:r>
+        <w:rPr>
+          <w:rFonts w:ascii="Times New Roman" w:hAnsi="Times New Roman" w:cs="Times New Roman"/>
+          <w:sz w:val="28"/>
+          <w:szCs w:val="28"/>
+        </w:rPr>
+        <w:t>твечает за количество используемых пар особых точек, в порядке убывания их схожести.</w:t>
+      </w:r>
+      <w:r>
+        <w:rPr>
+          <w:rFonts w:ascii="Times New Roman" w:hAnsi="Times New Roman" w:cs="Times New Roman"/>
+          <w:sz w:val="28"/>
+          <w:szCs w:val="28"/>
+        </w:rPr>
+        <w:t xml:space="preserve"> Значения свойства могут быть в пределах от 0 до 100, независимо от реального количества точек. Таким образом интерфейс ограничивает </w:t>
+      </w:r>
+      <w:r>
+        <w:rPr>
+          <w:rFonts w:ascii="Times New Roman" w:hAnsi="Times New Roman" w:cs="Times New Roman"/>
+          <w:sz w:val="28"/>
+          <w:szCs w:val="28"/>
+        </w:rPr>
+        <w:t xml:space="preserve">ненужную </w:t>
+      </w:r>
+      <w:r>
+        <w:rPr>
+          <w:rFonts w:ascii="Times New Roman" w:hAnsi="Times New Roman" w:cs="Times New Roman"/>
+          <w:sz w:val="28"/>
+          <w:szCs w:val="28"/>
+        </w:rPr>
+        <w:t>выдачу информации внутреннего пользования.</w:t>
+      </w:r>
+      <w:r>
+        <w:rPr>
+          <w:rFonts w:ascii="Times New Roman" w:hAnsi="Times New Roman" w:cs="Times New Roman"/>
+          <w:sz w:val="28"/>
+          <w:szCs w:val="28"/>
+        </w:rPr>
+        <w:t xml:space="preserve"> Начальное значение </w:t>
+      </w:r>
+      <w:r>
+        <w:rPr>
+          <w:rFonts w:ascii="Times New Roman" w:hAnsi="Times New Roman" w:cs="Times New Roman"/>
+          <w:sz w:val="28"/>
+          <w:szCs w:val="28"/>
+          <w:lang w:val="en-US"/>
+        </w:rPr>
+        <w:t>CurrentPercent</w:t>
+      </w:r>
+      <w:r>
+        <w:rPr>
+          <w:rFonts w:ascii="Times New Roman" w:hAnsi="Times New Roman" w:cs="Times New Roman"/>
+          <w:sz w:val="28"/>
+          <w:szCs w:val="28"/>
+        </w:rPr>
+        <w:t xml:space="preserve"> </w:t>
+      </w:r>
+      <w:r>
+        <w:rPr>
+          <w:rFonts w:ascii="Times New Roman" w:hAnsi="Times New Roman" w:cs="Times New Roman"/>
+          <w:sz w:val="28"/>
+          <w:szCs w:val="28"/>
+        </w:rPr>
+        <w:t>будет отображать автоматически определенное программой количество схожих пар точек.</w:t>
+      </w:r>
+    </w:p>
+    <w:p>
+      <w:pPr>
+        <w:jc w:val="both"/>
+        <w:rPr>
+          <w:rFonts w:ascii="Times New Roman" w:hAnsi="Times New Roman" w:cs="Times New Roman"/>
+          <w:sz w:val="28"/>
+          <w:szCs w:val="28"/>
+          <w:lang w:val="en-US"/>
+        </w:rPr>
+      </w:pPr>
+      <w:r>
+        <w:rPr>
+          <w:rFonts w:ascii="Times New Roman" w:hAnsi="Times New Roman" w:cs="Times New Roman"/>
+          <w:sz w:val="28"/>
+          <w:szCs w:val="28"/>
+        </w:rPr>
+        <w:t xml:space="preserve">- </w:t>
+      </w:r>
+      <w:r>
+        <w:rPr>
+          <w:rFonts w:ascii="Times New Roman" w:hAnsi="Times New Roman" w:cs="Times New Roman"/>
+          <w:sz w:val="28"/>
+          <w:szCs w:val="28"/>
+        </w:rPr>
+        <w:t xml:space="preserve">Флаг </w:t>
+      </w:r>
+      <w:r>
+        <w:rPr>
+          <w:rFonts w:ascii="Times New Roman" w:hAnsi="Times New Roman" w:cs="Times New Roman"/>
+          <w:sz w:val="28"/>
+          <w:szCs w:val="28"/>
+          <w:lang w:val="en-US"/>
+        </w:rPr>
+        <w:t>Active</w:t>
+      </w:r>
+      <w:r>
+        <w:rPr>
+          <w:rFonts w:ascii="Times New Roman" w:hAnsi="Times New Roman" w:cs="Times New Roman"/>
+          <w:sz w:val="28"/>
+          <w:szCs w:val="28"/>
+        </w:rPr>
+        <w:t>.</w:t>
+      </w:r>
+      <w:r>
+        <w:rPr>
+          <w:rFonts w:ascii="Times New Roman" w:hAnsi="Times New Roman" w:cs="Times New Roman"/>
+          <w:sz w:val="28"/>
+          <w:szCs w:val="28"/>
+        </w:rPr>
+        <w:t xml:space="preserve"> </w:t>
+      </w:r>
+      <w:r>
+        <w:rPr>
+          <w:rFonts w:ascii="Times New Roman" w:hAnsi="Times New Roman" w:cs="Times New Roman"/>
+          <w:sz w:val="28"/>
+          <w:szCs w:val="28"/>
+        </w:rPr>
+        <w:t>О</w:t>
+      </w:r>
+      <w:r>
+        <w:rPr>
+          <w:rFonts w:ascii="Times New Roman" w:hAnsi="Times New Roman" w:cs="Times New Roman"/>
+          <w:sz w:val="28"/>
+          <w:szCs w:val="28"/>
+        </w:rPr>
+        <w:t>твечает за факт использования связи сегментов при генерации панорамы. Пользователь может выключать его, если считает, что сегменты несовместимы друг с другом.</w:t>
+      </w:r>
+    </w:p>
+    <w:p>
+      <w:pPr>
+        <w:jc w:val="both"/>
+        <w:rPr>
+          <w:rFonts w:ascii="Times New Roman" w:hAnsi="Times New Roman" w:cs="Times New Roman"/>
+          <w:sz w:val="28"/>
+          <w:szCs w:val="28"/>
+        </w:rPr>
+      </w:pPr>
+      <w:r>
+        <w:rPr>
+          <w:rFonts w:ascii="Times New Roman" w:hAnsi="Times New Roman" w:cs="Times New Roman"/>
+          <w:sz w:val="28"/>
+          <w:szCs w:val="28"/>
+        </w:rPr>
+        <w:t xml:space="preserve">Класс </w:t>
+      </w:r>
+      <w:r>
+        <w:rPr>
+          <w:rFonts w:ascii="Times New Roman" w:hAnsi="Times New Roman" w:cs="Times New Roman"/>
+          <w:sz w:val="28"/>
+          <w:szCs w:val="28"/>
+          <w:lang w:val="en-US"/>
+        </w:rPr>
+        <w:t>Segment</w:t>
+      </w:r>
+      <w:r>
+        <w:rPr>
+          <w:rFonts w:ascii="Times New Roman" w:hAnsi="Times New Roman" w:cs="Times New Roman"/>
+          <w:sz w:val="28"/>
+          <w:szCs w:val="28"/>
+        </w:rPr>
+        <w:t xml:space="preserve"> - </w:t>
+      </w:r>
+      <w:r>
+        <w:rPr>
+          <w:rFonts w:ascii="Times New Roman" w:hAnsi="Times New Roman" w:cs="Times New Roman"/>
+          <w:sz w:val="28"/>
+          <w:szCs w:val="28"/>
+        </w:rPr>
+        <w:t>Один из ключевых классов компонент</w:t>
+      </w:r>
+      <w:r>
+        <w:rPr>
+          <w:rFonts w:ascii="Times New Roman" w:hAnsi="Times New Roman" w:cs="Times New Roman"/>
+          <w:sz w:val="28"/>
+          <w:szCs w:val="28"/>
+        </w:rPr>
+        <w:t>а</w:t>
+      </w:r>
+      <w:r>
+        <w:rPr>
+          <w:rFonts w:ascii="Times New Roman" w:hAnsi="Times New Roman" w:cs="Times New Roman"/>
+          <w:sz w:val="28"/>
+          <w:szCs w:val="28"/>
+        </w:rPr>
+        <w:t xml:space="preserve"> </w:t>
+      </w:r>
+      <w:r>
+        <w:rPr>
+          <w:rFonts w:ascii="Times New Roman" w:hAnsi="Times New Roman" w:cs="Times New Roman"/>
+          <w:sz w:val="28"/>
+          <w:szCs w:val="28"/>
+          <w:lang w:val="en-US"/>
+        </w:rPr>
+        <w:t>Panoramas</w:t>
+      </w:r>
+      <w:r>
+        <w:rPr>
+          <w:rFonts w:ascii="Times New Roman" w:hAnsi="Times New Roman" w:cs="Times New Roman"/>
+          <w:sz w:val="28"/>
+          <w:szCs w:val="28"/>
+        </w:rPr>
+        <w:t xml:space="preserve">. </w:t>
+      </w:r>
+      <w:r>
+        <w:rPr>
+          <w:rFonts w:ascii="Times New Roman" w:hAnsi="Times New Roman" w:cs="Times New Roman"/>
+          <w:sz w:val="28"/>
+          <w:szCs w:val="28"/>
+        </w:rPr>
+        <w:t xml:space="preserve">Объекты класса </w:t>
+      </w:r>
+      <w:r>
+        <w:rPr>
+          <w:rFonts w:ascii="Times New Roman" w:hAnsi="Times New Roman" w:cs="Times New Roman"/>
+          <w:sz w:val="28"/>
+          <w:szCs w:val="28"/>
+          <w:lang w:val="en-US"/>
+        </w:rPr>
+        <w:t>Segment</w:t>
+      </w:r>
+      <w:r>
+        <w:rPr>
+          <w:rFonts w:ascii="Times New Roman" w:hAnsi="Times New Roman" w:cs="Times New Roman"/>
+          <w:sz w:val="28"/>
+          <w:szCs w:val="28"/>
+        </w:rPr>
+        <w:t xml:space="preserve"> </w:t>
+      </w:r>
+      <w:r>
+        <w:rPr>
+          <w:rFonts w:ascii="Times New Roman" w:hAnsi="Times New Roman" w:cs="Times New Roman"/>
+          <w:sz w:val="28"/>
+          <w:szCs w:val="28"/>
+        </w:rPr>
+        <w:t>недоступны через интерфейс модуля</w:t>
+      </w:r>
+      <w:r>
+        <w:rPr>
+          <w:rFonts w:ascii="Times New Roman" w:hAnsi="Times New Roman" w:cs="Times New Roman"/>
+          <w:sz w:val="28"/>
+          <w:szCs w:val="28"/>
+        </w:rPr>
+        <w:t>.</w:t>
+      </w:r>
+      <w:r>
+        <w:rPr>
+          <w:rFonts w:ascii="Times New Roman" w:hAnsi="Times New Roman" w:cs="Times New Roman"/>
+          <w:sz w:val="28"/>
+          <w:szCs w:val="28"/>
+        </w:rPr>
+        <w:t xml:space="preserve"> Определенные как элемент типа «Сущность» (подраздел 3.1), они служат для хранения и управления доступом к данным. Так как </w:t>
+      </w:r>
+      <w:r>
+        <w:rPr>
+          <w:rFonts w:ascii="Times New Roman" w:hAnsi="Times New Roman" w:cs="Times New Roman"/>
+          <w:sz w:val="28"/>
+          <w:szCs w:val="28"/>
+          <w:lang w:val="en-US"/>
+        </w:rPr>
+        <w:t>Segment</w:t>
+      </w:r>
+      <w:r>
+        <w:rPr>
+          <w:rFonts w:ascii="Times New Roman" w:hAnsi="Times New Roman" w:cs="Times New Roman"/>
+          <w:sz w:val="28"/>
+          <w:szCs w:val="28"/>
+        </w:rPr>
+        <w:t xml:space="preserve"> </w:t>
+      </w:r>
+      <w:r>
+        <w:rPr>
+          <w:rFonts w:ascii="Times New Roman" w:hAnsi="Times New Roman" w:cs="Times New Roman"/>
+          <w:sz w:val="28"/>
+          <w:szCs w:val="28"/>
+        </w:rPr>
+        <w:t xml:space="preserve">является главным представлением исходного изображения, он содержит его оригинальное представление </w:t>
+      </w:r>
+      <w:r>
+        <w:rPr>
+          <w:rFonts w:ascii="Times New Roman" w:hAnsi="Times New Roman" w:cs="Times New Roman"/>
+          <w:sz w:val="28"/>
+          <w:szCs w:val="28"/>
+          <w:lang w:val="en-US"/>
+        </w:rPr>
+        <w:t>Bitmap</w:t>
+      </w:r>
+      <w:r>
+        <w:rPr>
+          <w:rFonts w:ascii="Times New Roman" w:hAnsi="Times New Roman" w:cs="Times New Roman"/>
+          <w:sz w:val="28"/>
+          <w:szCs w:val="28"/>
+        </w:rPr>
+        <w:t xml:space="preserve">, </w:t>
+      </w:r>
+      <w:r>
+        <w:rPr>
+          <w:rFonts w:ascii="Times New Roman" w:hAnsi="Times New Roman" w:cs="Times New Roman"/>
+          <w:sz w:val="28"/>
+          <w:szCs w:val="28"/>
+        </w:rPr>
+        <w:t xml:space="preserve">а также имя </w:t>
+      </w:r>
+      <w:r>
+        <w:rPr>
+          <w:rFonts w:ascii="Times New Roman" w:hAnsi="Times New Roman" w:cs="Times New Roman"/>
+          <w:sz w:val="28"/>
+          <w:szCs w:val="28"/>
+          <w:lang w:val="en-US"/>
+        </w:rPr>
+        <w:t>Filename</w:t>
+      </w:r>
+      <w:r>
+        <w:rPr>
+          <w:rFonts w:ascii="Times New Roman" w:hAnsi="Times New Roman" w:cs="Times New Roman"/>
+          <w:sz w:val="28"/>
+          <w:szCs w:val="28"/>
+        </w:rPr>
+        <w:t xml:space="preserve">. </w:t>
+      </w:r>
+      <w:r>
+        <w:rPr>
+          <w:rFonts w:ascii="Times New Roman" w:hAnsi="Times New Roman" w:cs="Times New Roman"/>
+          <w:sz w:val="28"/>
+          <w:szCs w:val="28"/>
+        </w:rPr>
+        <w:t xml:space="preserve">Помимо этого, каждый сегмент в результате генерации панорамы должен иметь определенную позицию на ней или, в терминах используемой методологии, трансформацию по отношению к глобальному изображению панорамы. Эта информация представлена </w:t>
+      </w:r>
+      <w:r>
+        <w:rPr>
+          <w:rFonts w:ascii="Times New Roman" w:hAnsi="Times New Roman" w:cs="Times New Roman"/>
+          <w:sz w:val="28"/>
+          <w:szCs w:val="28"/>
+        </w:rPr>
+        <w:lastRenderedPageBreak/>
+        <w:t xml:space="preserve">свойством </w:t>
+      </w:r>
+      <w:r>
+        <w:rPr>
+          <w:rFonts w:ascii="Times New Roman" w:hAnsi="Times New Roman" w:cs="Times New Roman"/>
+          <w:sz w:val="28"/>
+          <w:szCs w:val="28"/>
+          <w:lang w:val="en-US"/>
+        </w:rPr>
+        <w:t>Transformation</w:t>
+      </w:r>
+      <w:r>
+        <w:rPr>
+          <w:rFonts w:ascii="Times New Roman" w:hAnsi="Times New Roman" w:cs="Times New Roman"/>
+          <w:sz w:val="28"/>
+          <w:szCs w:val="28"/>
+        </w:rPr>
+        <w:t xml:space="preserve">. </w:t>
+      </w:r>
+      <w:r>
+        <w:rPr>
+          <w:rFonts w:ascii="Times New Roman" w:hAnsi="Times New Roman" w:cs="Times New Roman"/>
+          <w:sz w:val="28"/>
+          <w:szCs w:val="28"/>
+        </w:rPr>
+        <w:t xml:space="preserve">Данное свойство – единственное в классе, которое может быть изменено (в результате перенастройки связей между сегментами). Этой цели служит метод </w:t>
+      </w:r>
+      <w:r>
+        <w:rPr>
+          <w:rFonts w:ascii="Times New Roman" w:hAnsi="Times New Roman" w:cs="Times New Roman"/>
+          <w:sz w:val="28"/>
+          <w:szCs w:val="28"/>
+          <w:lang w:val="en-US"/>
+        </w:rPr>
+        <w:t>ResetTransformation</w:t>
+      </w:r>
+      <w:r>
+        <w:rPr>
+          <w:rFonts w:ascii="Times New Roman" w:hAnsi="Times New Roman" w:cs="Times New Roman"/>
+          <w:sz w:val="28"/>
+          <w:szCs w:val="28"/>
+        </w:rPr>
+        <w:t xml:space="preserve"> – </w:t>
+      </w:r>
+      <w:r>
+        <w:rPr>
+          <w:rFonts w:ascii="Times New Roman" w:hAnsi="Times New Roman" w:cs="Times New Roman"/>
+          <w:sz w:val="28"/>
+          <w:szCs w:val="28"/>
+        </w:rPr>
+        <w:t>безопасный способ вернуть сегмент в свое исходное положение.</w:t>
+      </w:r>
+      <w:r>
+        <w:rPr>
+          <w:rFonts w:ascii="Times New Roman" w:hAnsi="Times New Roman" w:cs="Times New Roman"/>
+          <w:sz w:val="28"/>
+          <w:szCs w:val="28"/>
+        </w:rPr>
+        <w:t xml:space="preserve"> </w:t>
+      </w:r>
+    </w:p>
+    <w:p>
+      <w:pPr>
+        <w:jc w:val="both"/>
+        <w:rPr>
+          <w:rFonts w:ascii="Times New Roman" w:hAnsi="Times New Roman" w:cs="Times New Roman"/>
+          <w:sz w:val="28"/>
+          <w:szCs w:val="28"/>
+        </w:rPr>
+      </w:pPr>
+      <w:r>
+        <w:rPr>
+          <w:rFonts w:ascii="Times New Roman" w:hAnsi="Times New Roman" w:cs="Times New Roman"/>
+          <w:sz w:val="28"/>
+          <w:szCs w:val="28"/>
+        </w:rPr>
+        <w:t>Класс</w:t>
+      </w:r>
+      <w:r>
+        <w:rPr>
+          <w:rFonts w:ascii="Times New Roman" w:hAnsi="Times New Roman" w:cs="Times New Roman"/>
+          <w:sz w:val="28"/>
+          <w:szCs w:val="28"/>
+        </w:rPr>
+        <w:t xml:space="preserve"> </w:t>
+      </w:r>
+      <w:r>
+        <w:rPr>
+          <w:rFonts w:ascii="Times New Roman" w:hAnsi="Times New Roman" w:cs="Times New Roman"/>
+          <w:sz w:val="28"/>
+          <w:szCs w:val="28"/>
+          <w:lang w:val="en-US"/>
+        </w:rPr>
+        <w:t>Transformation</w:t>
+      </w:r>
+      <w:bookmarkStart w:id="0" w:name="_GoBack"/>
+      <w:bookmarkEnd w:id="0"/>
+      <w:r>
+        <w:rPr>
+          <w:rFonts w:ascii="Times New Roman" w:hAnsi="Times New Roman" w:cs="Times New Roman"/>
+          <w:sz w:val="28"/>
+          <w:szCs w:val="28"/>
+        </w:rPr>
+        <w:t xml:space="preserve"> описывает</w:t>
+      </w:r>
+      <w:r>
+        <w:rPr>
+          <w:rFonts w:ascii="Times New Roman" w:hAnsi="Times New Roman" w:cs="Times New Roman"/>
+          <w:sz w:val="28"/>
+          <w:szCs w:val="28"/>
+        </w:rPr>
+        <w:t xml:space="preserve"> отношение трансформации между двумя изображениями. </w:t>
+      </w:r>
+      <w:r>
+        <w:rPr>
+          <w:rFonts w:ascii="Times New Roman" w:hAnsi="Times New Roman" w:cs="Times New Roman"/>
+          <w:sz w:val="28"/>
+          <w:szCs w:val="28"/>
+        </w:rPr>
+        <w:t>Он отвечает д</w:t>
+      </w:r>
     </w:p>
     <w:sectPr>
       <w:pgSz w:w="12240" w:h="15840"/>

</xml_diff>